<commit_message>
lesson 266 - Thursday
</commit_message>
<xml_diff>
--- a/english_via_skype/solutions/doc/lesson_258_co-workers collocations (1) (1)_edit.docx
+++ b/english_via_skype/solutions/doc/lesson_258_co-workers collocations (1) (1)_edit.docx
@@ -34,81 +34,36 @@
           <w:szCs w:val="28"/>
           <w:lang w:val="en-US"/>
         </w:rPr>
-        <w:t xml:space="preserve">breath down </w:t>
-      </w:r>
-      <w:proofErr w:type="spellStart"/>
-      <w:r>
-        <w:rPr>
-          <w:rFonts w:ascii="Arial" w:hAnsi="Arial" w:cs="Arial"/>
-          <w:b/>
-          <w:sz w:val="28"/>
-          <w:szCs w:val="28"/>
-          <w:lang w:val="en-US"/>
-        </w:rPr>
-        <w:t>sb’s</w:t>
-      </w:r>
-      <w:proofErr w:type="spellEnd"/>
-      <w:r>
-        <w:rPr>
-          <w:rFonts w:ascii="Arial" w:hAnsi="Arial" w:cs="Arial"/>
-          <w:b/>
-          <w:sz w:val="28"/>
-          <w:szCs w:val="28"/>
-          <w:lang w:val="en-US"/>
-        </w:rPr>
-        <w:t xml:space="preserve"> neck</w:t>
-      </w:r>
-    </w:p>
-    <w:p>
-      <w:pPr>
-        <w:autoSpaceDE w:val="0"/>
-        <w:autoSpaceDN w:val="0"/>
-        <w:adjustRightInd w:val="0"/>
-        <w:spacing w:after="0" w:line="240" w:lineRule="auto"/>
-        <w:rPr>
-          <w:rFonts w:ascii="Arial" w:hAnsi="Arial" w:cs="Arial"/>
-          <w:sz w:val="28"/>
-          <w:szCs w:val="28"/>
-          <w:lang w:val="en-US"/>
-        </w:rPr>
-      </w:pPr>
-    </w:p>
-    <w:p>
-      <w:pPr>
-        <w:autoSpaceDE w:val="0"/>
-        <w:autoSpaceDN w:val="0"/>
-        <w:adjustRightInd w:val="0"/>
-        <w:spacing w:after="0" w:line="240" w:lineRule="auto"/>
-        <w:rPr>
-          <w:rFonts w:ascii="Arial" w:hAnsi="Arial" w:cs="Arial"/>
-          <w:sz w:val="28"/>
-          <w:szCs w:val="28"/>
-          <w:lang w:val="en-US"/>
-        </w:rPr>
-      </w:pPr>
-    </w:p>
-    <w:p>
-      <w:pPr>
-        <w:autoSpaceDE w:val="0"/>
-        <w:autoSpaceDN w:val="0"/>
-        <w:adjustRightInd w:val="0"/>
-        <w:spacing w:after="0" w:line="240" w:lineRule="auto"/>
-        <w:rPr>
-          <w:rFonts w:ascii="Arial" w:hAnsi="Arial" w:cs="Arial"/>
-          <w:sz w:val="28"/>
-          <w:szCs w:val="28"/>
-          <w:lang w:val="en-US"/>
-        </w:rPr>
-      </w:pPr>
-      <w:r>
-        <w:rPr>
-          <w:rFonts w:ascii="Arial" w:hAnsi="Arial" w:cs="Arial"/>
-          <w:sz w:val="28"/>
-          <w:szCs w:val="28"/>
-          <w:lang w:val="en-US"/>
-        </w:rPr>
-        <w:t>- ……………………noteworthy achievement</w:t>
-      </w:r>
+        <w:t>breath down sb’s neck</w:t>
+      </w:r>
+    </w:p>
+    <w:p>
+      <w:pPr>
+        <w:autoSpaceDE w:val="0"/>
+        <w:autoSpaceDN w:val="0"/>
+        <w:adjustRightInd w:val="0"/>
+        <w:spacing w:after="0" w:line="240" w:lineRule="auto"/>
+        <w:rPr>
+          <w:rFonts w:ascii="Arial" w:hAnsi="Arial" w:cs="Arial"/>
+          <w:sz w:val="28"/>
+          <w:szCs w:val="28"/>
+          <w:lang w:val="en-US"/>
+        </w:rPr>
+      </w:pPr>
+    </w:p>
+    <w:p>
+      <w:pPr>
+        <w:autoSpaceDE w:val="0"/>
+        <w:autoSpaceDN w:val="0"/>
+        <w:adjustRightInd w:val="0"/>
+        <w:spacing w:after="0" w:line="240" w:lineRule="auto"/>
+        <w:rPr>
+          <w:rFonts w:ascii="Arial" w:hAnsi="Arial" w:cs="Arial"/>
+          <w:sz w:val="28"/>
+          <w:szCs w:val="28"/>
+          <w:lang w:val="en-US"/>
+        </w:rPr>
+      </w:pPr>
     </w:p>
     <w:p>
       <w:pPr>
@@ -139,6 +94,47 @@
           <w:szCs w:val="28"/>
           <w:lang w:val="en-US"/>
         </w:rPr>
+        <w:t>steal credit for</w:t>
+      </w:r>
+      <w:r>
+        <w:rPr>
+          <w:rFonts w:ascii="Arial" w:hAnsi="Arial" w:cs="Arial"/>
+          <w:sz w:val="28"/>
+          <w:szCs w:val="28"/>
+          <w:lang w:val="en-US"/>
+        </w:rPr>
+        <w:t>…………………noteworthy achievement</w:t>
+      </w:r>
+    </w:p>
+    <w:p>
+      <w:pPr>
+        <w:autoSpaceDE w:val="0"/>
+        <w:autoSpaceDN w:val="0"/>
+        <w:adjustRightInd w:val="0"/>
+        <w:spacing w:after="0" w:line="240" w:lineRule="auto"/>
+        <w:rPr>
+          <w:rFonts w:ascii="Arial" w:hAnsi="Arial" w:cs="Arial"/>
+          <w:sz w:val="28"/>
+          <w:szCs w:val="28"/>
+          <w:lang w:val="en-US"/>
+        </w:rPr>
+      </w:pPr>
+      <w:r>
+        <w:rPr>
+          <w:rFonts w:ascii="Arial" w:hAnsi="Arial" w:cs="Arial"/>
+          <w:sz w:val="28"/>
+          <w:szCs w:val="28"/>
+          <w:lang w:val="en-US"/>
+        </w:rPr>
+        <w:t>- …</w:t>
+      </w:r>
+      <w:r>
+        <w:rPr>
+          <w:rFonts w:ascii="Arial" w:hAnsi="Arial" w:cs="Arial"/>
+          <w:sz w:val="28"/>
+          <w:szCs w:val="28"/>
+          <w:lang w:val="en-US"/>
+        </w:rPr>
         <w:t>pass the buck</w:t>
       </w:r>
       <w:r>
@@ -171,7 +167,25 @@
           <w:szCs w:val="28"/>
           <w:lang w:val="en-US"/>
         </w:rPr>
-        <w:t>- ……………………</w:t>
+        <w:t>- …</w:t>
+      </w:r>
+      <w:r>
+        <w:rPr>
+          <w:rFonts w:ascii="Arial" w:hAnsi="Arial" w:cs="Arial"/>
+          <w:sz w:val="28"/>
+          <w:szCs w:val="28"/>
+          <w:lang w:val="en-US"/>
+        </w:rPr>
+        <w:t>bully</w:t>
+      </w:r>
+      <w:r>
+        <w:rPr>
+          <w:rFonts w:ascii="Arial" w:hAnsi="Arial" w:cs="Arial"/>
+          <w:sz w:val="28"/>
+          <w:szCs w:val="28"/>
+          <w:lang w:val="en-US"/>
+        </w:rPr>
+        <w:t>…………………</w:t>
       </w:r>
       <w:r>
         <w:rPr>
@@ -212,7 +226,16 @@
           <w:szCs w:val="28"/>
           <w:lang w:val="en-US"/>
         </w:rPr>
-        <w:t>bully</w:t>
+        <w:t>sloppy</w:t>
+      </w:r>
+      <w:r>
+        <w:rPr>
+          <w:rFonts w:ascii="Arial" w:hAnsi="Arial" w:cs="Arial"/>
+          <w:sz w:val="28"/>
+          <w:szCs w:val="28"/>
+          <w:lang w:val="en-US"/>
+        </w:rPr>
+        <w:t xml:space="preserve"> </w:t>
       </w:r>
       <w:r>
         <w:rPr>
@@ -244,108 +267,72 @@
           <w:szCs w:val="28"/>
           <w:lang w:val="en-US"/>
         </w:rPr>
-        <w:t xml:space="preserve">- …………………….due to inquisitiveness </w:t>
-      </w:r>
-    </w:p>
-    <w:p>
-      <w:pPr>
-        <w:autoSpaceDE w:val="0"/>
-        <w:autoSpaceDN w:val="0"/>
-        <w:adjustRightInd w:val="0"/>
-        <w:spacing w:after="0" w:line="240" w:lineRule="auto"/>
-        <w:rPr>
-          <w:rFonts w:ascii="Arial" w:hAnsi="Arial" w:cs="Arial"/>
-          <w:sz w:val="28"/>
-          <w:szCs w:val="28"/>
-          <w:lang w:val="en-US"/>
-        </w:rPr>
-      </w:pPr>
-    </w:p>
-    <w:p>
-      <w:pPr>
-        <w:autoSpaceDE w:val="0"/>
-        <w:autoSpaceDN w:val="0"/>
-        <w:adjustRightInd w:val="0"/>
-        <w:spacing w:after="0" w:line="240" w:lineRule="auto"/>
-        <w:rPr>
-          <w:rFonts w:ascii="Arial" w:hAnsi="Arial" w:cs="Arial"/>
-          <w:sz w:val="28"/>
-          <w:szCs w:val="28"/>
-          <w:lang w:val="en-US"/>
-        </w:rPr>
-      </w:pPr>
-    </w:p>
-    <w:p>
-      <w:pPr>
-        <w:autoSpaceDE w:val="0"/>
-        <w:autoSpaceDN w:val="0"/>
-        <w:adjustRightInd w:val="0"/>
-        <w:spacing w:after="0" w:line="240" w:lineRule="auto"/>
-        <w:rPr>
-          <w:rFonts w:ascii="Arial" w:hAnsi="Arial" w:cs="Arial"/>
-          <w:b/>
-          <w:sz w:val="28"/>
-          <w:szCs w:val="28"/>
-          <w:lang w:val="en-US"/>
-        </w:rPr>
-      </w:pPr>
-      <w:r>
-        <w:rPr>
-          <w:rFonts w:ascii="Arial" w:hAnsi="Arial" w:cs="Arial"/>
-          <w:b/>
-          <w:sz w:val="28"/>
-          <w:szCs w:val="28"/>
-          <w:lang w:val="en-US"/>
-        </w:rPr>
-        <w:t xml:space="preserve">Co-worker </w:t>
-      </w:r>
-    </w:p>
-    <w:p>
-      <w:pPr>
-        <w:autoSpaceDE w:val="0"/>
-        <w:autoSpaceDN w:val="0"/>
-        <w:adjustRightInd w:val="0"/>
-        <w:spacing w:after="0" w:line="240" w:lineRule="auto"/>
-        <w:rPr>
-          <w:rFonts w:ascii="Arial" w:hAnsi="Arial" w:cs="Arial"/>
-          <w:b/>
-          <w:sz w:val="28"/>
-          <w:szCs w:val="28"/>
-          <w:lang w:val="en-US"/>
-        </w:rPr>
-      </w:pPr>
-    </w:p>
-    <w:p>
-      <w:pPr>
-        <w:autoSpaceDE w:val="0"/>
-        <w:autoSpaceDN w:val="0"/>
-        <w:adjustRightInd w:val="0"/>
-        <w:spacing w:after="0" w:line="240" w:lineRule="auto"/>
-        <w:rPr>
-          <w:rFonts w:ascii="Arial" w:hAnsi="Arial" w:cs="Arial"/>
-          <w:b/>
-          <w:sz w:val="28"/>
-          <w:szCs w:val="28"/>
-          <w:lang w:val="en-US"/>
-        </w:rPr>
-      </w:pPr>
+        <w:t>- …</w:t>
+      </w:r>
+      <w:r>
+        <w:rPr>
+          <w:rFonts w:ascii="Arial" w:hAnsi="Arial" w:cs="Arial"/>
+          <w:sz w:val="28"/>
+          <w:szCs w:val="28"/>
+          <w:lang w:val="en-US"/>
+        </w:rPr>
+        <w:t>breath down sb’s</w:t>
+      </w:r>
       <w:bookmarkStart w:id="0" w:name="_GoBack"/>
       <w:bookmarkEnd w:id="0"/>
-    </w:p>
-    <w:p>
-      <w:pPr>
-        <w:autoSpaceDE w:val="0"/>
-        <w:autoSpaceDN w:val="0"/>
-        <w:adjustRightInd w:val="0"/>
-        <w:spacing w:after="0" w:line="240" w:lineRule="auto"/>
-        <w:rPr>
-          <w:rFonts w:ascii="Arial" w:hAnsi="Arial" w:cs="Arial"/>
-          <w:sz w:val="28"/>
-          <w:szCs w:val="28"/>
-          <w:lang w:val="en-US"/>
-        </w:rPr>
-      </w:pPr>
-      <w:r>
+      <w:r>
+        <w:rPr>
+          <w:rFonts w:ascii="Arial" w:hAnsi="Arial" w:cs="Arial"/>
+          <w:sz w:val="28"/>
+          <w:szCs w:val="28"/>
+          <w:lang w:val="en-US"/>
+        </w:rPr>
+        <w:t xml:space="preserve"> neck</w:t>
+      </w:r>
+      <w:r>
+        <w:rPr>
+          <w:rFonts w:ascii="Arial" w:hAnsi="Arial" w:cs="Arial"/>
+          <w:sz w:val="28"/>
+          <w:szCs w:val="28"/>
+          <w:lang w:val="en-US"/>
+        </w:rPr>
+        <w:t xml:space="preserve">………………….due to inquisitiveness </w:t>
+      </w:r>
+    </w:p>
+    <w:p>
+      <w:pPr>
+        <w:autoSpaceDE w:val="0"/>
+        <w:autoSpaceDN w:val="0"/>
+        <w:adjustRightInd w:val="0"/>
+        <w:spacing w:after="0" w:line="240" w:lineRule="auto"/>
+        <w:rPr>
+          <w:rFonts w:ascii="Arial" w:hAnsi="Arial" w:cs="Arial"/>
+          <w:sz w:val="28"/>
+          <w:szCs w:val="28"/>
+          <w:lang w:val="en-US"/>
+        </w:rPr>
+      </w:pPr>
+    </w:p>
+    <w:p>
+      <w:pPr>
+        <w:autoSpaceDE w:val="0"/>
+        <w:autoSpaceDN w:val="0"/>
+        <w:adjustRightInd w:val="0"/>
+        <w:spacing w:after="0" w:line="240" w:lineRule="auto"/>
+        <w:rPr>
+          <w:rFonts w:ascii="Arial" w:hAnsi="Arial" w:cs="Arial"/>
+          <w:sz w:val="28"/>
+          <w:szCs w:val="28"/>
+          <w:lang w:val="en-US"/>
+        </w:rPr>
+      </w:pPr>
+    </w:p>
+    <w:p>
+      <w:pPr>
+        <w:autoSpaceDE w:val="0"/>
+        <w:autoSpaceDN w:val="0"/>
+        <w:adjustRightInd w:val="0"/>
+        <w:spacing w:after="0" w:line="240" w:lineRule="auto"/>
         <w:rPr>
           <w:rFonts w:ascii="Arial" w:hAnsi="Arial" w:cs="Arial"/>
           <w:b/>
@@ -353,6 +340,69 @@
           <w:szCs w:val="28"/>
           <w:lang w:val="en-US"/>
         </w:rPr>
+      </w:pPr>
+      <w:r>
+        <w:rPr>
+          <w:rFonts w:ascii="Arial" w:hAnsi="Arial" w:cs="Arial"/>
+          <w:b/>
+          <w:sz w:val="28"/>
+          <w:szCs w:val="28"/>
+          <w:lang w:val="en-US"/>
+        </w:rPr>
+        <w:t xml:space="preserve">Co-worker </w:t>
+      </w:r>
+    </w:p>
+    <w:p>
+      <w:pPr>
+        <w:autoSpaceDE w:val="0"/>
+        <w:autoSpaceDN w:val="0"/>
+        <w:adjustRightInd w:val="0"/>
+        <w:spacing w:after="0" w:line="240" w:lineRule="auto"/>
+        <w:rPr>
+          <w:rFonts w:ascii="Arial" w:hAnsi="Arial" w:cs="Arial"/>
+          <w:b/>
+          <w:sz w:val="28"/>
+          <w:szCs w:val="28"/>
+          <w:lang w:val="en-US"/>
+        </w:rPr>
+      </w:pPr>
+    </w:p>
+    <w:p>
+      <w:pPr>
+        <w:autoSpaceDE w:val="0"/>
+        <w:autoSpaceDN w:val="0"/>
+        <w:adjustRightInd w:val="0"/>
+        <w:spacing w:after="0" w:line="240" w:lineRule="auto"/>
+        <w:rPr>
+          <w:rFonts w:ascii="Arial" w:hAnsi="Arial" w:cs="Arial"/>
+          <w:b/>
+          <w:sz w:val="28"/>
+          <w:szCs w:val="28"/>
+          <w:lang w:val="en-US"/>
+        </w:rPr>
+      </w:pPr>
+    </w:p>
+    <w:p>
+      <w:pPr>
+        <w:autoSpaceDE w:val="0"/>
+        <w:autoSpaceDN w:val="0"/>
+        <w:adjustRightInd w:val="0"/>
+        <w:spacing w:after="0" w:line="240" w:lineRule="auto"/>
+        <w:rPr>
+          <w:rFonts w:ascii="Arial" w:hAnsi="Arial" w:cs="Arial"/>
+          <w:sz w:val="28"/>
+          <w:szCs w:val="28"/>
+          <w:lang w:val="en-US"/>
+        </w:rPr>
+      </w:pPr>
+      <w:r>
+        <w:rPr>
+          <w:rFonts w:ascii="Arial" w:hAnsi="Arial" w:cs="Arial"/>
+          <w:b/>
+          <w:sz w:val="28"/>
+          <w:szCs w:val="28"/>
+          <w:lang w:val="en-US"/>
+        </w:rPr>
         <w:t xml:space="preserve"> </w:t>
       </w:r>
       <w:r>
@@ -1314,7 +1364,27 @@
           <w:szCs w:val="28"/>
           <w:lang w:val="en-US"/>
         </w:rPr>
-        <w:t xml:space="preserve"> are snouts .They rut ………………….other team members </w:t>
+        <w:t xml:space="preserve"> are snouts .They rut …</w:t>
+      </w:r>
+      <w:r>
+        <w:rPr>
+          <w:rFonts w:ascii="Arial" w:hAnsi="Arial" w:cs="Arial"/>
+          <w:bCs/>
+          <w:sz w:val="28"/>
+          <w:szCs w:val="28"/>
+          <w:lang w:val="en-US"/>
+        </w:rPr>
+        <w:t>up</w:t>
+      </w:r>
+      <w:r>
+        <w:rPr>
+          <w:rFonts w:ascii="Arial" w:hAnsi="Arial" w:cs="Arial"/>
+          <w:bCs/>
+          <w:sz w:val="28"/>
+          <w:szCs w:val="28"/>
+          <w:lang w:val="en-US"/>
+        </w:rPr>
+        <w:t xml:space="preserve">……………….other team members </w:t>
       </w:r>
     </w:p>
     <w:sectPr>
@@ -2017,7 +2087,7 @@
 </file>
 
 <file path=customXml/itemProps1.xml><?xml version="1.0" encoding="utf-8"?>
-<ds:datastoreItem xmlns:ds="http://schemas.openxmlformats.org/officeDocument/2006/customXml" ds:itemID="{DF055598-9AAA-4695-A6C0-F437369A5A04}">
+<ds:datastoreItem xmlns:ds="http://schemas.openxmlformats.org/officeDocument/2006/customXml" ds:itemID="{47385342-43F2-4556-A020-384A038DC0B4}">
   <ds:schemaRefs>
     <ds:schemaRef ds:uri="http://schemas.openxmlformats.org/officeDocument/2006/bibliography"/>
   </ds:schemaRefs>

</xml_diff>